<commit_message>
new file:   Documents/weekly report/Sanghyun Lee/Weekly report_SangHyun-Lee_20120419.docx 	modified:   Documents/weekly report/Team/Weekly report_Lemonade_20120419.docx
</commit_message>
<xml_diff>
--- a/Documents/weekly report/Team/Weekly report_Lemonade_20120419.docx
+++ b/Documents/weekly report/Team/Weekly report_Lemonade_20120419.docx
@@ -500,13 +500,12 @@
               <w:autoSpaceDE/>
               <w:autoSpaceDN/>
               <w:rPr>
-                <w:rFonts w:hAnsi="바탕" w:cs="굴림" w:hint="eastAsia"/>
-                <w:color w:val="000000"/>
-                <w:kern w:val="0"/>
-                <w:szCs w:val="20"/>
-              </w:rPr>
-            </w:pPr>
-            <w:proofErr w:type="spellStart"/>
+                <w:rFonts w:hAnsi="바탕" w:cs="굴림"/>
+                <w:color w:val="000000"/>
+                <w:kern w:val="0"/>
+                <w:szCs w:val="20"/>
+              </w:rPr>
+            </w:pPr>
             <w:r>
               <w:rPr>
                 <w:rFonts w:hAnsi="바탕" w:cs="굴림" w:hint="eastAsia"/>
@@ -516,7 +515,6 @@
               </w:rPr>
               <w:t>카카오톡연동</w:t>
             </w:r>
-            <w:proofErr w:type="spellEnd"/>
             <w:r>
               <w:rPr>
                 <w:rFonts w:hAnsi="바탕" w:cs="굴림" w:hint="eastAsia"/>
@@ -526,7 +524,6 @@
               </w:rPr>
               <w:t xml:space="preserve"> </w:t>
             </w:r>
-            <w:proofErr w:type="spellStart"/>
             <w:r>
               <w:rPr>
                 <w:rFonts w:hAnsi="바탕" w:cs="굴림" w:hint="eastAsia"/>
@@ -536,7 +533,6 @@
               </w:rPr>
               <w:t>서비스앱</w:t>
             </w:r>
-            <w:proofErr w:type="spellEnd"/>
             <w:r>
               <w:rPr>
                 <w:rFonts w:hAnsi="바탕" w:cs="굴림" w:hint="eastAsia"/>
@@ -546,25 +542,14 @@
               </w:rPr>
               <w:t>(</w:t>
             </w:r>
-            <w:proofErr w:type="spellStart"/>
-            <w:r>
-              <w:rPr>
-                <w:rFonts w:hAnsi="바탕" w:cs="굴림" w:hint="eastAsia"/>
-                <w:color w:val="000000"/>
-                <w:kern w:val="0"/>
-                <w:szCs w:val="20"/>
-              </w:rPr>
-              <w:t>안드로이드앱</w:t>
-            </w:r>
-            <w:proofErr w:type="spellEnd"/>
-            <w:r>
-              <w:rPr>
-                <w:rFonts w:hAnsi="바탕" w:cs="굴림" w:hint="eastAsia"/>
-                <w:color w:val="000000"/>
-                <w:kern w:val="0"/>
-                <w:szCs w:val="20"/>
-              </w:rPr>
-              <w:t xml:space="preserve"> Capture</w:t>
+            <w:r>
+              <w:rPr>
+                <w:rFonts w:hAnsi="바탕" w:cs="굴림" w:hint="eastAsia"/>
+                <w:color w:val="000000"/>
+                <w:kern w:val="0"/>
+                <w:szCs w:val="20"/>
+              </w:rPr>
+              <w:t>안드로이드앱 Capture</w:t>
             </w:r>
             <w:r>
               <w:rPr>
@@ -673,47 +658,7 @@
                 <w:kern w:val="0"/>
                 <w:szCs w:val="20"/>
               </w:rPr>
-              <w:t xml:space="preserve">USB/IP </w:t>
-            </w:r>
-            <w:proofErr w:type="spellStart"/>
-            <w:r>
-              <w:rPr>
-                <w:rFonts w:hAnsi="바탕" w:cs="굴림" w:hint="eastAsia"/>
-                <w:color w:val="000000"/>
-                <w:kern w:val="0"/>
-                <w:szCs w:val="20"/>
-              </w:rPr>
-              <w:t>포팅</w:t>
-            </w:r>
-            <w:proofErr w:type="spellEnd"/>
-            <w:r>
-              <w:rPr>
-                <w:rFonts w:hAnsi="바탕" w:cs="굴림" w:hint="eastAsia"/>
-                <w:color w:val="000000"/>
-                <w:kern w:val="0"/>
-                <w:szCs w:val="20"/>
-              </w:rPr>
-              <w:t>(</w:t>
-            </w:r>
-            <w:proofErr w:type="spellStart"/>
-            <w:r>
-              <w:rPr>
-                <w:rFonts w:hAnsi="바탕" w:cs="굴림" w:hint="eastAsia"/>
-                <w:color w:val="000000"/>
-                <w:kern w:val="0"/>
-                <w:szCs w:val="20"/>
-              </w:rPr>
-              <w:t>Usbip</w:t>
-            </w:r>
-            <w:proofErr w:type="spellEnd"/>
-            <w:r>
-              <w:rPr>
-                <w:rFonts w:hAnsi="바탕" w:cs="굴림" w:hint="eastAsia"/>
-                <w:color w:val="000000"/>
-                <w:kern w:val="0"/>
-                <w:szCs w:val="20"/>
-              </w:rPr>
-              <w:t>-network) (</w:t>
+              <w:t>USB/IP 포팅(Usbip-network) (</w:t>
             </w:r>
             <w:r>
               <w:rPr>
@@ -746,89 +691,47 @@
               <w:autoSpaceDE/>
               <w:autoSpaceDN/>
               <w:rPr>
-                <w:rFonts w:hAnsi="바탕" w:cs="굴림" w:hint="eastAsia"/>
-                <w:color w:val="000000"/>
-                <w:kern w:val="0"/>
-                <w:szCs w:val="20"/>
-              </w:rPr>
-            </w:pPr>
-            <w:r>
-              <w:rPr>
-                <w:rFonts w:hAnsi="바탕" w:cs="굴림" w:hint="eastAsia"/>
-                <w:color w:val="000000"/>
-                <w:kern w:val="0"/>
-                <w:szCs w:val="20"/>
-              </w:rPr>
-              <w:t xml:space="preserve">USB/IP </w:t>
-            </w:r>
-            <w:proofErr w:type="spellStart"/>
-            <w:r>
-              <w:rPr>
-                <w:rFonts w:hAnsi="바탕" w:cs="굴림" w:hint="eastAsia"/>
-                <w:color w:val="000000"/>
-                <w:kern w:val="0"/>
-                <w:szCs w:val="20"/>
-              </w:rPr>
-              <w:t>포팅</w:t>
-            </w:r>
-            <w:proofErr w:type="spellEnd"/>
-            <w:r>
-              <w:rPr>
-                <w:rFonts w:hAnsi="바탕" w:cs="굴림" w:hint="eastAsia"/>
-                <w:color w:val="000000"/>
-                <w:kern w:val="0"/>
-                <w:szCs w:val="20"/>
-              </w:rPr>
-              <w:t>(</w:t>
-            </w:r>
-            <w:proofErr w:type="spellStart"/>
-            <w:r>
-              <w:rPr>
-                <w:rFonts w:hAnsi="바탕" w:cs="굴림" w:hint="eastAsia"/>
-                <w:color w:val="000000"/>
-                <w:kern w:val="0"/>
-                <w:szCs w:val="20"/>
-              </w:rPr>
-              <w:t>안드로이드앱</w:t>
-            </w:r>
-            <w:proofErr w:type="spellEnd"/>
-            <w:r>
-              <w:rPr>
-                <w:rFonts w:hAnsi="바탕" w:cs="굴림" w:hint="eastAsia"/>
-                <w:color w:val="000000"/>
-                <w:kern w:val="0"/>
-                <w:szCs w:val="20"/>
-              </w:rPr>
-              <w:t xml:space="preserve">, </w:t>
-            </w:r>
-            <w:proofErr w:type="spellStart"/>
-            <w:r>
-              <w:rPr>
-                <w:rFonts w:hAnsi="바탕" w:cs="굴림" w:hint="eastAsia"/>
-                <w:color w:val="000000"/>
-                <w:kern w:val="0"/>
-                <w:szCs w:val="20"/>
-              </w:rPr>
-              <w:t>stub_driver</w:t>
-            </w:r>
-            <w:proofErr w:type="spellEnd"/>
-            <w:r>
-              <w:rPr>
-                <w:rFonts w:hAnsi="바탕" w:cs="굴림" w:hint="eastAsia"/>
-                <w:color w:val="000000"/>
-                <w:kern w:val="0"/>
-                <w:szCs w:val="20"/>
-              </w:rPr>
-              <w:t xml:space="preserve">, </w:t>
-            </w:r>
-            <w:r>
-              <w:rPr>
-                <w:rFonts w:hAnsi="바탕" w:cs="굴림" w:hint="eastAsia"/>
-                <w:color w:val="000000"/>
-                <w:kern w:val="0"/>
-                <w:szCs w:val="20"/>
-              </w:rPr>
-              <w:t>Bind-driver)</w:t>
+                <w:rFonts w:hAnsi="바탕" w:cs="굴림"/>
+                <w:color w:val="000000"/>
+                <w:kern w:val="0"/>
+                <w:szCs w:val="20"/>
+              </w:rPr>
+            </w:pPr>
+            <w:r>
+              <w:rPr>
+                <w:rFonts w:hAnsi="바탕" w:cs="굴림" w:hint="eastAsia"/>
+                <w:color w:val="000000"/>
+                <w:kern w:val="0"/>
+                <w:szCs w:val="20"/>
+              </w:rPr>
+              <w:t>USB/IP 포팅</w:t>
+            </w:r>
+            <w:r>
+              <w:rPr>
+                <w:rFonts w:hAnsi="바탕" w:cs="굴림" w:hint="eastAsia"/>
+                <w:color w:val="000000"/>
+                <w:kern w:val="0"/>
+                <w:szCs w:val="20"/>
+              </w:rPr>
+              <w:t xml:space="preserve">(안드로이드앱, </w:t>
+            </w:r>
+            <w:r>
+              <w:rPr>
+                <w:rFonts w:hAnsi="바탕" w:cs="굴림" w:hint="eastAsia"/>
+                <w:color w:val="000000"/>
+                <w:kern w:val="0"/>
+                <w:szCs w:val="20"/>
+              </w:rPr>
+              <w:t>Android.mk 작성</w:t>
+            </w:r>
+            <w:r>
+              <w:rPr>
+                <w:rFonts w:hAnsi="바탕" w:cs="굴림" w:hint="eastAsia"/>
+                <w:color w:val="000000"/>
+                <w:kern w:val="0"/>
+                <w:szCs w:val="20"/>
+              </w:rPr>
+              <w:t>)</w:t>
             </w:r>
             <w:r>
               <w:rPr>
@@ -919,47 +822,7 @@
                 <w:kern w:val="0"/>
                 <w:szCs w:val="20"/>
               </w:rPr>
-              <w:t xml:space="preserve">USB/IP </w:t>
-            </w:r>
-            <w:proofErr w:type="spellStart"/>
-            <w:r>
-              <w:rPr>
-                <w:rFonts w:hAnsi="바탕" w:cs="굴림" w:hint="eastAsia"/>
-                <w:color w:val="000000"/>
-                <w:kern w:val="0"/>
-                <w:szCs w:val="20"/>
-              </w:rPr>
-              <w:t>포팅</w:t>
-            </w:r>
-            <w:proofErr w:type="spellEnd"/>
-            <w:r>
-              <w:rPr>
-                <w:rFonts w:hAnsi="바탕" w:cs="굴림" w:hint="eastAsia"/>
-                <w:color w:val="000000"/>
-                <w:kern w:val="0"/>
-                <w:szCs w:val="20"/>
-              </w:rPr>
-              <w:t>(</w:t>
-            </w:r>
-            <w:proofErr w:type="spellStart"/>
-            <w:r>
-              <w:rPr>
-                <w:rFonts w:hAnsi="바탕" w:cs="굴림" w:hint="eastAsia"/>
-                <w:color w:val="000000"/>
-                <w:kern w:val="0"/>
-                <w:szCs w:val="20"/>
-              </w:rPr>
-              <w:t>윈도우앱</w:t>
-            </w:r>
-            <w:proofErr w:type="spellEnd"/>
-            <w:r>
-              <w:rPr>
-                <w:rFonts w:hAnsi="바탕" w:cs="굴림" w:hint="eastAsia"/>
-                <w:color w:val="000000"/>
-                <w:kern w:val="0"/>
-                <w:szCs w:val="20"/>
-              </w:rPr>
-              <w:t>) (</w:t>
+              <w:t>USB/IP 포팅(윈도우앱) (</w:t>
             </w:r>
             <w:r>
               <w:rPr>
@@ -1224,7 +1087,25 @@
                 <w:kern w:val="0"/>
                 <w:szCs w:val="20"/>
               </w:rPr>
-              <w:t>프로젝트 일정, 프로젝트 역할 분담 (2시간 예정)</w:t>
+              <w:t xml:space="preserve">프로젝트 일정, 프로젝트 역할 분담 (2시간 </w:t>
+            </w:r>
+            <w:r>
+              <w:rPr>
+                <w:rFonts w:hAnsi="바탕" w:cs="굴림" w:hint="eastAsia"/>
+                <w:color w:val="000000"/>
+                <w:kern w:val="0"/>
+                <w:szCs w:val="20"/>
+              </w:rPr>
+              <w:t>수행</w:t>
+            </w:r>
+            <w:r>
+              <w:rPr>
+                <w:rFonts w:hAnsi="바탕" w:cs="굴림" w:hint="eastAsia"/>
+                <w:color w:val="000000"/>
+                <w:kern w:val="0"/>
+                <w:szCs w:val="20"/>
+              </w:rPr>
+              <w:t>)</w:t>
             </w:r>
           </w:p>
           <w:p>
@@ -1251,7 +1132,25 @@
                 <w:kern w:val="0"/>
                 <w:szCs w:val="20"/>
               </w:rPr>
-              <w:t>일일 결산 (2시간 예정)</w:t>
+              <w:t xml:space="preserve">일일 결산 (2시간 </w:t>
+            </w:r>
+            <w:r>
+              <w:rPr>
+                <w:rFonts w:hAnsi="바탕" w:cs="굴림" w:hint="eastAsia"/>
+                <w:color w:val="000000"/>
+                <w:kern w:val="0"/>
+                <w:szCs w:val="20"/>
+              </w:rPr>
+              <w:t>수행</w:t>
+            </w:r>
+            <w:r>
+              <w:rPr>
+                <w:rFonts w:hAnsi="바탕" w:cs="굴림" w:hint="eastAsia"/>
+                <w:color w:val="000000"/>
+                <w:kern w:val="0"/>
+                <w:szCs w:val="20"/>
+              </w:rPr>
+              <w:t>)</w:t>
             </w:r>
           </w:p>
           <w:p>
@@ -1307,37 +1206,57 @@
                 <w:szCs w:val="20"/>
               </w:rPr>
             </w:pPr>
-            <w:proofErr w:type="spellStart"/>
-            <w:r>
-              <w:rPr>
-                <w:rFonts w:hAnsi="바탕" w:cs="굴림" w:hint="eastAsia"/>
-                <w:color w:val="000000"/>
-                <w:kern w:val="0"/>
-                <w:szCs w:val="20"/>
-              </w:rPr>
-              <w:t>카카오톡연동</w:t>
-            </w:r>
-            <w:proofErr w:type="spellEnd"/>
-            <w:r>
-              <w:rPr>
-                <w:rFonts w:hAnsi="바탕" w:cs="굴림" w:hint="eastAsia"/>
-                <w:color w:val="000000"/>
-                <w:kern w:val="0"/>
-                <w:szCs w:val="20"/>
-              </w:rPr>
-              <w:t xml:space="preserve"> </w:t>
-            </w:r>
-            <w:proofErr w:type="spellStart"/>
-            <w:r>
-              <w:rPr>
-                <w:rFonts w:hAnsi="바탕" w:cs="굴림" w:hint="eastAsia"/>
-                <w:color w:val="000000"/>
-                <w:kern w:val="0"/>
-                <w:szCs w:val="20"/>
-              </w:rPr>
-              <w:t>서비스앱</w:t>
-            </w:r>
-            <w:proofErr w:type="spellEnd"/>
+            <w:r>
+              <w:rPr>
+                <w:rFonts w:hAnsi="바탕" w:cs="굴림" w:hint="eastAsia"/>
+                <w:color w:val="000000"/>
+                <w:kern w:val="0"/>
+                <w:szCs w:val="20"/>
+              </w:rPr>
+              <w:t>카카오톡연동 서비스앱(안드로이드앱 Capture</w:t>
+            </w:r>
+            <w:r>
+              <w:rPr>
+                <w:rFonts w:hAnsi="바탕" w:cs="굴림" w:hint="eastAsia"/>
+                <w:color w:val="000000"/>
+                <w:kern w:val="0"/>
+                <w:szCs w:val="20"/>
+              </w:rPr>
+              <w:t>, 서버변경</w:t>
+            </w:r>
+            <w:r>
+              <w:rPr>
+                <w:rFonts w:hAnsi="바탕" w:cs="굴림" w:hint="eastAsia"/>
+                <w:color w:val="000000"/>
+                <w:kern w:val="0"/>
+                <w:szCs w:val="20"/>
+              </w:rPr>
+              <w:t>, 방향키 조작</w:t>
+            </w:r>
+            <w:r>
+              <w:rPr>
+                <w:rFonts w:hAnsi="바탕" w:cs="굴림" w:hint="eastAsia"/>
+                <w:color w:val="000000"/>
+                <w:kern w:val="0"/>
+                <w:szCs w:val="20"/>
+              </w:rPr>
+              <w:t xml:space="preserve">)구현 </w:t>
+            </w:r>
+          </w:p>
+          <w:p>
+            <w:pPr>
+              <w:widowControl/>
+              <w:wordWrap/>
+              <w:autoSpaceDE/>
+              <w:autoSpaceDN/>
+              <w:ind w:left="465"/>
+              <w:rPr>
+                <w:rFonts w:hAnsi="바탕" w:cs="굴림"/>
+                <w:color w:val="000000"/>
+                <w:kern w:val="0"/>
+                <w:szCs w:val="20"/>
+              </w:rPr>
+            </w:pPr>
             <w:r>
               <w:rPr>
                 <w:rFonts w:hAnsi="바탕" w:cs="굴림" w:hint="eastAsia"/>
@@ -1347,35 +1266,6 @@
               </w:rPr>
               <w:t>(</w:t>
             </w:r>
-            <w:proofErr w:type="spellStart"/>
-            <w:r>
-              <w:rPr>
-                <w:rFonts w:hAnsi="바탕" w:cs="굴림" w:hint="eastAsia"/>
-                <w:color w:val="000000"/>
-                <w:kern w:val="0"/>
-                <w:szCs w:val="20"/>
-              </w:rPr>
-              <w:t>안드로이드앱</w:t>
-            </w:r>
-            <w:proofErr w:type="spellEnd"/>
-            <w:r>
-              <w:rPr>
-                <w:rFonts w:hAnsi="바탕" w:cs="굴림" w:hint="eastAsia"/>
-                <w:color w:val="000000"/>
-                <w:kern w:val="0"/>
-                <w:szCs w:val="20"/>
-              </w:rPr>
-              <w:t xml:space="preserve"> Capture)구현 </w:t>
-            </w:r>
-            <w:r>
-              <w:rPr>
-                <w:rFonts w:hAnsi="바탕" w:cs="굴림" w:hint="eastAsia"/>
-                <w:color w:val="000000"/>
-                <w:kern w:val="0"/>
-                <w:szCs w:val="20"/>
-              </w:rPr>
-              <w:t>(</w:t>
-            </w:r>
             <w:r>
               <w:rPr>
                 <w:rFonts w:hAnsi="바탕" w:cs="굴림" w:hint="eastAsia"/>
@@ -1393,25 +1283,34 @@
                 <w:kern w:val="0"/>
                 <w:szCs w:val="20"/>
               </w:rPr>
-              <w:t xml:space="preserve"> 1</w:t>
-            </w:r>
-            <w:r>
-              <w:rPr>
-                <w:rFonts w:hAnsi="바탕" w:cs="굴림" w:hint="eastAsia"/>
-                <w:color w:val="000000"/>
-                <w:kern w:val="0"/>
-                <w:szCs w:val="20"/>
-              </w:rPr>
-              <w:t>0</w:t>
-            </w:r>
-            <w:r>
-              <w:rPr>
-                <w:rFonts w:hAnsi="바탕" w:cs="굴림" w:hint="eastAsia"/>
-                <w:color w:val="000000"/>
-                <w:kern w:val="0"/>
-                <w:szCs w:val="20"/>
-              </w:rPr>
-              <w:t>시간 예정)</w:t>
+              <w:t xml:space="preserve"> 18</w:t>
+            </w:r>
+            <w:r>
+              <w:rPr>
+                <w:rFonts w:hAnsi="바탕" w:cs="굴림" w:hint="eastAsia"/>
+                <w:color w:val="000000"/>
+                <w:kern w:val="0"/>
+                <w:szCs w:val="20"/>
+              </w:rPr>
+              <w:t xml:space="preserve">시간 </w:t>
+            </w:r>
+            <w:r>
+              <w:rPr>
+                <w:rFonts w:hAnsi="바탕" w:cs="굴림" w:hint="eastAsia"/>
+                <w:color w:val="000000"/>
+                <w:kern w:val="0"/>
+                <w:szCs w:val="20"/>
+              </w:rPr>
+              <w:t>수행</w:t>
+            </w:r>
+            <w:r>
+              <w:rPr>
+                <w:rFonts w:hAnsi="바탕" w:cs="굴림" w:hint="eastAsia"/>
+                <w:color w:val="000000"/>
+                <w:kern w:val="0"/>
+                <w:szCs w:val="20"/>
+              </w:rPr>
+              <w:t>)</w:t>
             </w:r>
           </w:p>
           <w:p>
@@ -1425,23 +1324,40 @@
               <w:autoSpaceDE/>
               <w:autoSpaceDN/>
               <w:rPr>
-                <w:rFonts w:hAnsi="바탕" w:cs="굴림" w:hint="eastAsia"/>
-                <w:color w:val="000000"/>
-                <w:kern w:val="0"/>
-                <w:szCs w:val="20"/>
-              </w:rPr>
-            </w:pPr>
-            <w:proofErr w:type="spellStart"/>
-            <w:r>
-              <w:rPr>
-                <w:rFonts w:hAnsi="바탕" w:cs="굴림" w:hint="eastAsia"/>
-                <w:color w:val="000000"/>
-                <w:kern w:val="0"/>
-                <w:szCs w:val="20"/>
-              </w:rPr>
-              <w:t>카카오톡연동</w:t>
-            </w:r>
-            <w:proofErr w:type="spellEnd"/>
+                <w:rFonts w:hAnsi="바탕" w:cs="굴림"/>
+                <w:color w:val="000000"/>
+                <w:kern w:val="0"/>
+                <w:szCs w:val="20"/>
+              </w:rPr>
+            </w:pPr>
+            <w:r>
+              <w:rPr>
+                <w:rFonts w:hAnsi="바탕" w:cs="굴림" w:hint="eastAsia"/>
+                <w:color w:val="000000"/>
+                <w:kern w:val="0"/>
+                <w:szCs w:val="20"/>
+              </w:rPr>
+              <w:t xml:space="preserve">카카오톡연동 서비스앱(윈도우앱 </w:t>
+            </w:r>
+            <w:r>
+              <w:rPr>
+                <w:rFonts w:hAnsi="바탕" w:cs="굴림" w:hint="eastAsia"/>
+                <w:color w:val="000000"/>
+                <w:kern w:val="0"/>
+                <w:szCs w:val="20"/>
+              </w:rPr>
+              <w:t>방향키 조작, line 선택기능)구현 (</w:t>
+            </w:r>
+            <w:r>
+              <w:rPr>
+                <w:rFonts w:hAnsi="바탕" w:cs="굴림" w:hint="eastAsia"/>
+                <w:b/>
+                <w:color w:val="000000"/>
+                <w:kern w:val="0"/>
+                <w:szCs w:val="20"/>
+              </w:rPr>
+              <w:t>이상현</w:t>
+            </w:r>
             <w:r>
               <w:rPr>
                 <w:rFonts w:hAnsi="바탕" w:cs="굴림" w:hint="eastAsia"/>
@@ -1451,45 +1367,23 @@
               </w:rPr>
               <w:t xml:space="preserve"> </w:t>
             </w:r>
-            <w:proofErr w:type="spellStart"/>
-            <w:r>
-              <w:rPr>
-                <w:rFonts w:hAnsi="바탕" w:cs="굴림" w:hint="eastAsia"/>
-                <w:color w:val="000000"/>
-                <w:kern w:val="0"/>
-                <w:szCs w:val="20"/>
-              </w:rPr>
-              <w:t>서비스앱</w:t>
-            </w:r>
-            <w:proofErr w:type="spellEnd"/>
-            <w:r>
-              <w:rPr>
-                <w:rFonts w:hAnsi="바탕" w:cs="굴림" w:hint="eastAsia"/>
-                <w:color w:val="000000"/>
-                <w:kern w:val="0"/>
-                <w:szCs w:val="20"/>
-              </w:rPr>
-              <w:t>(</w:t>
-            </w:r>
-            <w:proofErr w:type="spellStart"/>
-            <w:r>
-              <w:rPr>
-                <w:rFonts w:hAnsi="바탕" w:cs="굴림" w:hint="eastAsia"/>
-                <w:color w:val="000000"/>
-                <w:kern w:val="0"/>
-                <w:szCs w:val="20"/>
-              </w:rPr>
-              <w:t>윈도우앱</w:t>
-            </w:r>
-            <w:proofErr w:type="spellEnd"/>
-            <w:r>
-              <w:rPr>
-                <w:rFonts w:hAnsi="바탕" w:cs="굴림" w:hint="eastAsia"/>
-                <w:color w:val="000000"/>
-                <w:kern w:val="0"/>
-                <w:szCs w:val="20"/>
-              </w:rPr>
-              <w:t xml:space="preserve"> </w:t>
+            <w:r>
+              <w:rPr>
+                <w:rFonts w:hAnsi="바탕" w:cs="굴림" w:hint="eastAsia"/>
+                <w:color w:val="000000"/>
+                <w:kern w:val="0"/>
+                <w:szCs w:val="20"/>
+              </w:rPr>
+              <w:t>2</w:t>
+            </w:r>
+            <w:r>
+              <w:rPr>
+                <w:rFonts w:hAnsi="바탕" w:cs="굴림" w:hint="eastAsia"/>
+                <w:color w:val="000000"/>
+                <w:kern w:val="0"/>
+                <w:szCs w:val="20"/>
+              </w:rPr>
+              <w:t>시간 수행)</w:t>
             </w:r>
           </w:p>
           <w:p>
@@ -1503,79 +1397,75 @@
               <w:autoSpaceDE/>
               <w:autoSpaceDN/>
               <w:rPr>
-                <w:rFonts w:hAnsi="바탕" w:cs="굴림"/>
-                <w:color w:val="000000"/>
-                <w:kern w:val="0"/>
-                <w:szCs w:val="20"/>
-              </w:rPr>
-            </w:pPr>
-            <w:r>
-              <w:rPr>
-                <w:rFonts w:hAnsi="바탕" w:cs="굴림" w:hint="eastAsia"/>
-                <w:color w:val="000000"/>
-                <w:kern w:val="0"/>
-                <w:szCs w:val="20"/>
-              </w:rPr>
-              <w:t xml:space="preserve">USB/IP </w:t>
-            </w:r>
-            <w:proofErr w:type="spellStart"/>
-            <w:r>
-              <w:rPr>
-                <w:rFonts w:hAnsi="바탕" w:cs="굴림" w:hint="eastAsia"/>
-                <w:color w:val="000000"/>
-                <w:kern w:val="0"/>
-                <w:szCs w:val="20"/>
-              </w:rPr>
-              <w:t>포팅</w:t>
-            </w:r>
-            <w:proofErr w:type="spellEnd"/>
-            <w:r>
-              <w:rPr>
-                <w:rFonts w:hAnsi="바탕" w:cs="굴림" w:hint="eastAsia"/>
-                <w:color w:val="000000"/>
-                <w:kern w:val="0"/>
-                <w:szCs w:val="20"/>
-              </w:rPr>
-              <w:t>(</w:t>
-            </w:r>
-            <w:proofErr w:type="spellStart"/>
-            <w:r>
-              <w:rPr>
-                <w:rFonts w:hAnsi="바탕" w:cs="굴림" w:hint="eastAsia"/>
-                <w:color w:val="000000"/>
-                <w:kern w:val="0"/>
-                <w:szCs w:val="20"/>
-              </w:rPr>
-              <w:t>Usbip</w:t>
-            </w:r>
-            <w:proofErr w:type="spellEnd"/>
-            <w:r>
-              <w:rPr>
-                <w:rFonts w:hAnsi="바탕" w:cs="굴림" w:hint="eastAsia"/>
-                <w:color w:val="000000"/>
-                <w:kern w:val="0"/>
-                <w:szCs w:val="20"/>
-              </w:rPr>
-              <w:t>-network) (</w:t>
-            </w:r>
-            <w:r>
-              <w:rPr>
-                <w:rFonts w:hAnsi="바탕" w:cs="굴림" w:hint="eastAsia"/>
-                <w:b/>
-                <w:color w:val="000000"/>
-                <w:kern w:val="0"/>
-                <w:szCs w:val="20"/>
-              </w:rPr>
-              <w:t>강인구</w:t>
-            </w:r>
-            <w:r>
-              <w:rPr>
-                <w:rFonts w:hAnsi="바탕" w:cs="굴림" w:hint="eastAsia"/>
-                <w:color w:val="000000"/>
-                <w:kern w:val="0"/>
-                <w:szCs w:val="20"/>
-              </w:rPr>
-              <w:t xml:space="preserve"> 6시간 예정)</w:t>
+                <w:rFonts w:hAnsi="바탕" w:cs="굴림" w:hint="eastAsia"/>
+                <w:color w:val="000000"/>
+                <w:kern w:val="0"/>
+                <w:szCs w:val="20"/>
+              </w:rPr>
+            </w:pPr>
+            <w:r>
+              <w:rPr>
+                <w:rFonts w:hAnsi="바탕" w:cs="굴림" w:hint="eastAsia"/>
+                <w:color w:val="000000"/>
+                <w:kern w:val="0"/>
+                <w:szCs w:val="20"/>
+              </w:rPr>
+              <w:t>USB/IP 포팅(</w:t>
+            </w:r>
+            <w:r>
+              <w:rPr>
+                <w:rFonts w:hAnsi="바탕" w:cs="굴림" w:hint="eastAsia"/>
+                <w:color w:val="000000"/>
+                <w:kern w:val="0"/>
+                <w:szCs w:val="20"/>
+              </w:rPr>
+              <w:t>Android.mk 작성</w:t>
+            </w:r>
+            <w:r>
+              <w:rPr>
+                <w:rFonts w:hAnsi="바탕" w:cs="굴림" w:hint="eastAsia"/>
+                <w:color w:val="000000"/>
+                <w:kern w:val="0"/>
+                <w:szCs w:val="20"/>
+              </w:rPr>
+              <w:t>) (</w:t>
+            </w:r>
+            <w:r>
+              <w:rPr>
+                <w:rFonts w:hAnsi="바탕" w:cs="굴림" w:hint="eastAsia"/>
+                <w:b/>
+                <w:color w:val="000000"/>
+                <w:kern w:val="0"/>
+                <w:szCs w:val="20"/>
+              </w:rPr>
+              <w:t>이윤재</w:t>
+            </w:r>
+            <w:r>
+              <w:rPr>
+                <w:rFonts w:hAnsi="바탕" w:cs="굴림" w:hint="eastAsia"/>
+                <w:color w:val="000000"/>
+                <w:kern w:val="0"/>
+                <w:szCs w:val="20"/>
+              </w:rPr>
+              <w:t xml:space="preserve"> 16시간 </w:t>
+            </w:r>
+            <w:r>
+              <w:rPr>
+                <w:rFonts w:hAnsi="바탕" w:cs="굴림" w:hint="eastAsia"/>
+                <w:color w:val="000000"/>
+                <w:kern w:val="0"/>
+                <w:szCs w:val="20"/>
+              </w:rPr>
+              <w:t>수행</w:t>
+            </w:r>
+            <w:r>
+              <w:rPr>
+                <w:rFonts w:hAnsi="바탕" w:cs="굴림" w:hint="eastAsia"/>
+                <w:color w:val="000000"/>
+                <w:kern w:val="0"/>
+                <w:szCs w:val="20"/>
+              </w:rPr>
+              <w:t>)</w:t>
             </w:r>
           </w:p>
           <w:p>
@@ -1589,103 +1479,80 @@
               <w:autoSpaceDE/>
               <w:autoSpaceDN/>
               <w:rPr>
-                <w:rFonts w:hAnsi="바탕" w:cs="굴림" w:hint="eastAsia"/>
-                <w:color w:val="000000"/>
-                <w:kern w:val="0"/>
-                <w:szCs w:val="20"/>
-              </w:rPr>
-            </w:pPr>
-            <w:r>
-              <w:rPr>
-                <w:rFonts w:hAnsi="바탕" w:cs="굴림" w:hint="eastAsia"/>
-                <w:color w:val="000000"/>
-                <w:kern w:val="0"/>
-                <w:szCs w:val="20"/>
-              </w:rPr>
-              <w:t xml:space="preserve">USB/IP </w:t>
-            </w:r>
-            <w:proofErr w:type="spellStart"/>
-            <w:r>
-              <w:rPr>
-                <w:rFonts w:hAnsi="바탕" w:cs="굴림" w:hint="eastAsia"/>
-                <w:color w:val="000000"/>
-                <w:kern w:val="0"/>
-                <w:szCs w:val="20"/>
-              </w:rPr>
-              <w:t>포팅</w:t>
-            </w:r>
-            <w:proofErr w:type="spellEnd"/>
-            <w:r>
-              <w:rPr>
-                <w:rFonts w:hAnsi="바탕" w:cs="굴림" w:hint="eastAsia"/>
-                <w:color w:val="000000"/>
-                <w:kern w:val="0"/>
-                <w:szCs w:val="20"/>
-              </w:rPr>
-              <w:t>(</w:t>
-            </w:r>
-            <w:proofErr w:type="spellStart"/>
-            <w:r>
-              <w:rPr>
-                <w:rFonts w:hAnsi="바탕" w:cs="굴림" w:hint="eastAsia"/>
-                <w:color w:val="000000"/>
-                <w:kern w:val="0"/>
-                <w:szCs w:val="20"/>
-              </w:rPr>
-              <w:t>안드로이드앱</w:t>
-            </w:r>
-            <w:proofErr w:type="spellEnd"/>
-            <w:r>
-              <w:rPr>
-                <w:rFonts w:hAnsi="바탕" w:cs="굴림" w:hint="eastAsia"/>
-                <w:color w:val="000000"/>
-                <w:kern w:val="0"/>
-                <w:szCs w:val="20"/>
-              </w:rPr>
-              <w:t xml:space="preserve">, </w:t>
-            </w:r>
-            <w:proofErr w:type="spellStart"/>
-            <w:r>
-              <w:rPr>
-                <w:rFonts w:hAnsi="바탕" w:cs="굴림" w:hint="eastAsia"/>
-                <w:color w:val="000000"/>
-                <w:kern w:val="0"/>
-                <w:szCs w:val="20"/>
-              </w:rPr>
-              <w:t>stub_driver</w:t>
-            </w:r>
-            <w:proofErr w:type="spellEnd"/>
-            <w:r>
-              <w:rPr>
-                <w:rFonts w:hAnsi="바탕" w:cs="굴림" w:hint="eastAsia"/>
-                <w:color w:val="000000"/>
-                <w:kern w:val="0"/>
-                <w:szCs w:val="20"/>
-              </w:rPr>
-              <w:t>, Bind-driver) (</w:t>
-            </w:r>
-            <w:r>
-              <w:rPr>
-                <w:rFonts w:hAnsi="바탕" w:cs="굴림" w:hint="eastAsia"/>
-                <w:b/>
-                <w:color w:val="000000"/>
-                <w:kern w:val="0"/>
-                <w:szCs w:val="20"/>
-              </w:rPr>
-              <w:t>이윤재</w:t>
-            </w:r>
-            <w:r>
-              <w:rPr>
-                <w:rFonts w:hAnsi="바탕" w:cs="굴림" w:hint="eastAsia"/>
-                <w:color w:val="000000"/>
-                <w:kern w:val="0"/>
-                <w:szCs w:val="20"/>
-              </w:rPr>
-              <w:t xml:space="preserve"> 16시간 예정)</w:t>
-            </w:r>
-          </w:p>
-          <w:p>
-            <w:pPr>
+                <w:rFonts w:hAnsi="바탕" w:cs="굴림"/>
+                <w:color w:val="000000"/>
+                <w:kern w:val="0"/>
+                <w:szCs w:val="20"/>
+              </w:rPr>
+            </w:pPr>
+            <w:r>
+              <w:rPr>
+                <w:rFonts w:hAnsi="바탕" w:cs="굴림" w:hint="eastAsia"/>
+                <w:color w:val="000000"/>
+                <w:kern w:val="0"/>
+                <w:szCs w:val="20"/>
+              </w:rPr>
+              <w:t>USB/IP 포팅(윈도우앱) (</w:t>
+            </w:r>
+            <w:r>
+              <w:rPr>
+                <w:rFonts w:hAnsi="바탕" w:cs="굴림" w:hint="eastAsia"/>
+                <w:b/>
+                <w:color w:val="000000"/>
+                <w:kern w:val="0"/>
+                <w:szCs w:val="20"/>
+              </w:rPr>
+              <w:t>김종욱</w:t>
+            </w:r>
+            <w:r>
+              <w:rPr>
+                <w:rFonts w:hAnsi="바탕" w:cs="굴림" w:hint="eastAsia"/>
+                <w:color w:val="000000"/>
+                <w:kern w:val="0"/>
+                <w:szCs w:val="20"/>
+              </w:rPr>
+              <w:t xml:space="preserve"> </w:t>
+            </w:r>
+            <w:r>
+              <w:rPr>
+                <w:rFonts w:hAnsi="바탕" w:cs="굴림" w:hint="eastAsia"/>
+                <w:color w:val="000000"/>
+                <w:kern w:val="0"/>
+                <w:szCs w:val="20"/>
+              </w:rPr>
+              <w:t>2</w:t>
+            </w:r>
+            <w:r>
+              <w:rPr>
+                <w:rFonts w:hAnsi="바탕" w:cs="굴림" w:hint="eastAsia"/>
+                <w:color w:val="000000"/>
+                <w:kern w:val="0"/>
+                <w:szCs w:val="20"/>
+              </w:rPr>
+              <w:t xml:space="preserve">시간 </w:t>
+            </w:r>
+            <w:r>
+              <w:rPr>
+                <w:rFonts w:hAnsi="바탕" w:cs="굴림" w:hint="eastAsia"/>
+                <w:color w:val="000000"/>
+                <w:kern w:val="0"/>
+                <w:szCs w:val="20"/>
+              </w:rPr>
+              <w:t>수행</w:t>
+            </w:r>
+            <w:r>
+              <w:rPr>
+                <w:rFonts w:hAnsi="바탕" w:cs="굴림" w:hint="eastAsia"/>
+                <w:color w:val="000000"/>
+                <w:kern w:val="0"/>
+                <w:szCs w:val="20"/>
+              </w:rPr>
+              <w:t>)</w:t>
+            </w:r>
+          </w:p>
+          <w:p>
+            <w:pPr>
+              <w:pStyle w:val="a7"/>
               <w:widowControl/>
               <w:numPr>
                 <w:ilvl w:val="0"/>
@@ -1694,61 +1561,23 @@
               <w:wordWrap/>
               <w:autoSpaceDE/>
               <w:autoSpaceDN/>
-              <w:rPr>
-                <w:rFonts w:hAnsi="바탕" w:cs="굴림"/>
-                <w:color w:val="000000"/>
-                <w:kern w:val="0"/>
-                <w:szCs w:val="20"/>
-              </w:rPr>
-            </w:pPr>
-            <w:r>
-              <w:rPr>
-                <w:rFonts w:hAnsi="바탕" w:cs="굴림" w:hint="eastAsia"/>
-                <w:color w:val="000000"/>
-                <w:kern w:val="0"/>
-                <w:szCs w:val="20"/>
-              </w:rPr>
-              <w:t xml:space="preserve">USB/IP </w:t>
-            </w:r>
-            <w:proofErr w:type="spellStart"/>
-            <w:r>
-              <w:rPr>
-                <w:rFonts w:hAnsi="바탕" w:cs="굴림" w:hint="eastAsia"/>
-                <w:color w:val="000000"/>
-                <w:kern w:val="0"/>
-                <w:szCs w:val="20"/>
-              </w:rPr>
-              <w:t>포팅</w:t>
-            </w:r>
-            <w:proofErr w:type="spellEnd"/>
-            <w:r>
-              <w:rPr>
-                <w:rFonts w:hAnsi="바탕" w:cs="굴림" w:hint="eastAsia"/>
-                <w:color w:val="000000"/>
-                <w:kern w:val="0"/>
-                <w:szCs w:val="20"/>
-              </w:rPr>
-              <w:t>(</w:t>
-            </w:r>
-            <w:proofErr w:type="spellStart"/>
-            <w:r>
-              <w:rPr>
-                <w:rFonts w:hAnsi="바탕" w:cs="굴림" w:hint="eastAsia"/>
-                <w:color w:val="000000"/>
-                <w:kern w:val="0"/>
-                <w:szCs w:val="20"/>
-              </w:rPr>
-              <w:t>윈도우앱</w:t>
-            </w:r>
-            <w:proofErr w:type="spellEnd"/>
-            <w:r>
-              <w:rPr>
-                <w:rFonts w:hAnsi="바탕" w:cs="굴림" w:hint="eastAsia"/>
-                <w:color w:val="000000"/>
-                <w:kern w:val="0"/>
-                <w:szCs w:val="20"/>
-              </w:rPr>
-              <w:t>) (</w:t>
+              <w:ind w:leftChars="0"/>
+              <w:rPr>
+                <w:rFonts w:hAnsi="바탕" w:cs="굴림"/>
+                <w:b/>
+                <w:color w:val="000000"/>
+                <w:kern w:val="0"/>
+                <w:szCs w:val="20"/>
+              </w:rPr>
+            </w:pPr>
+            <w:r>
+              <w:rPr>
+                <w:rFonts w:hAnsi="바탕" w:cs="굴림" w:hint="eastAsia"/>
+                <w:color w:val="000000"/>
+                <w:kern w:val="0"/>
+                <w:szCs w:val="20"/>
+              </w:rPr>
+              <w:t>VHCI Driver 구현 (</w:t>
             </w:r>
             <w:r>
               <w:rPr>
@@ -1763,79 +1592,67 @@
             <w:r>
               <w:rPr>
                 <w:rFonts w:hAnsi="바탕" w:cs="굴림" w:hint="eastAsia"/>
-                <w:color w:val="000000"/>
-                <w:kern w:val="0"/>
-                <w:szCs w:val="20"/>
-              </w:rPr>
-              <w:t xml:space="preserve"> 6시간 예정)</w:t>
-            </w:r>
-          </w:p>
-          <w:p>
-            <w:pPr>
-              <w:pStyle w:val="a7"/>
-              <w:widowControl/>
-              <w:numPr>
-                <w:ilvl w:val="0"/>
-                <w:numId w:val="4"/>
-              </w:numPr>
-              <w:wordWrap/>
-              <w:autoSpaceDE/>
-              <w:autoSpaceDN/>
-              <w:ind w:leftChars="0"/>
-              <w:rPr>
-                <w:rFonts w:hAnsi="바탕" w:cs="굴림"/>
-                <w:b/>
-                <w:color w:val="000000"/>
-                <w:kern w:val="0"/>
-                <w:szCs w:val="20"/>
-              </w:rPr>
-            </w:pPr>
-            <w:r>
-              <w:rPr>
-                <w:rFonts w:hAnsi="바탕" w:cs="굴림" w:hint="eastAsia"/>
-                <w:color w:val="000000"/>
-                <w:kern w:val="0"/>
-                <w:szCs w:val="20"/>
-              </w:rPr>
-              <w:t>VHCI Driver 구현 (</w:t>
-            </w:r>
-            <w:r>
-              <w:rPr>
-                <w:rFonts w:hAnsi="바탕" w:cs="굴림" w:hint="eastAsia"/>
-                <w:b/>
-                <w:color w:val="000000"/>
-                <w:kern w:val="0"/>
-                <w:szCs w:val="20"/>
-              </w:rPr>
-              <w:t xml:space="preserve">김종욱 </w:t>
-            </w:r>
-            <w:r>
-              <w:rPr>
-                <w:rFonts w:hAnsi="바탕" w:cs="굴림" w:hint="eastAsia"/>
-                <w:color w:val="000000"/>
-                <w:kern w:val="0"/>
-                <w:szCs w:val="20"/>
-              </w:rPr>
-              <w:t>10시간</w:t>
-            </w:r>
-            <w:r>
-              <w:rPr>
-                <w:rFonts w:hAnsi="바탕" w:cs="굴림" w:hint="eastAsia"/>
-                <w:b/>
-                <w:color w:val="000000"/>
-                <w:kern w:val="0"/>
-                <w:szCs w:val="20"/>
-              </w:rPr>
-              <w:t>, 이상현</w:t>
-            </w:r>
-            <w:r>
-              <w:rPr>
-                <w:rFonts w:hAnsi="바탕" w:cs="굴림" w:hint="eastAsia"/>
-                <w:color w:val="000000"/>
-                <w:kern w:val="0"/>
-                <w:szCs w:val="20"/>
-              </w:rPr>
-              <w:t xml:space="preserve"> 16시간 예정)</w:t>
+                <w:b/>
+                <w:color w:val="000000"/>
+                <w:kern w:val="0"/>
+                <w:szCs w:val="20"/>
+              </w:rPr>
+              <w:t xml:space="preserve">, </w:t>
+            </w:r>
+            <w:r>
+              <w:rPr>
+                <w:rFonts w:hAnsi="바탕" w:cs="굴림" w:hint="eastAsia"/>
+                <w:b/>
+                <w:color w:val="000000"/>
+                <w:kern w:val="0"/>
+                <w:szCs w:val="20"/>
+              </w:rPr>
+              <w:t>이상현</w:t>
+            </w:r>
+            <w:r>
+              <w:rPr>
+                <w:rFonts w:hAnsi="바탕" w:cs="굴림" w:hint="eastAsia"/>
+                <w:color w:val="000000"/>
+                <w:kern w:val="0"/>
+                <w:szCs w:val="20"/>
+              </w:rPr>
+              <w:t xml:space="preserve"> 1</w:t>
+            </w:r>
+            <w:r>
+              <w:rPr>
+                <w:rFonts w:hAnsi="바탕" w:cs="굴림" w:hint="eastAsia"/>
+                <w:color w:val="000000"/>
+                <w:kern w:val="0"/>
+                <w:szCs w:val="20"/>
+              </w:rPr>
+              <w:t>4</w:t>
+            </w:r>
+            <w:r>
+              <w:rPr>
+                <w:rFonts w:hAnsi="바탕" w:cs="굴림" w:hint="eastAsia"/>
+                <w:color w:val="000000"/>
+                <w:kern w:val="0"/>
+                <w:szCs w:val="20"/>
+              </w:rPr>
+              <w:t xml:space="preserve">시간 </w:t>
+            </w:r>
+            <w:r>
+              <w:rPr>
+                <w:rFonts w:hAnsi="바탕" w:cs="굴림" w:hint="eastAsia"/>
+                <w:color w:val="000000"/>
+                <w:kern w:val="0"/>
+                <w:szCs w:val="20"/>
+              </w:rPr>
+              <w:t>수행</w:t>
+            </w:r>
+            <w:r>
+              <w:rPr>
+                <w:rFonts w:hAnsi="바탕" w:cs="굴림" w:hint="eastAsia"/>
+                <w:color w:val="000000"/>
+                <w:kern w:val="0"/>
+                <w:szCs w:val="20"/>
+              </w:rPr>
+              <w:t>)</w:t>
             </w:r>
           </w:p>
         </w:tc>
@@ -1899,20 +1716,120 @@
               <w:autoSpaceDE/>
               <w:autoSpaceDN/>
               <w:rPr>
-                <w:rFonts w:hAnsi="바탕" w:cs="굴림"/>
-                <w:color w:val="000000"/>
-                <w:kern w:val="0"/>
-                <w:szCs w:val="20"/>
-              </w:rPr>
-            </w:pPr>
-            <w:r>
-              <w:rPr>
-                <w:rFonts w:hAnsi="바탕" w:cs="굴림" w:hint="eastAsia"/>
-                <w:color w:val="000000"/>
-                <w:kern w:val="0"/>
-                <w:szCs w:val="20"/>
-              </w:rPr>
-              <w:t>- lib/Makefile.am</w:t>
+                <w:rFonts w:hAnsi="바탕" w:cs="굴림" w:hint="eastAsia"/>
+                <w:color w:val="000000"/>
+                <w:kern w:val="0"/>
+                <w:szCs w:val="20"/>
+              </w:rPr>
+            </w:pPr>
+            <w:r>
+              <w:rPr>
+                <w:rFonts w:hAnsi="바탕" w:cs="굴림" w:hint="eastAsia"/>
+                <w:color w:val="000000"/>
+                <w:kern w:val="0"/>
+                <w:szCs w:val="20"/>
+              </w:rPr>
+              <w:t xml:space="preserve">- </w:t>
+            </w:r>
+            <w:r>
+              <w:rPr>
+                <w:rFonts w:hAnsi="바탕" w:cs="굴림" w:hint="eastAsia"/>
+                <w:color w:val="000000"/>
+                <w:kern w:val="0"/>
+                <w:szCs w:val="20"/>
+              </w:rPr>
+              <w:t xml:space="preserve">cmd/Makefile.am, </w:t>
+            </w:r>
+            <w:r>
+              <w:rPr>
+                <w:rFonts w:hAnsi="바탕" w:cs="굴림" w:hint="eastAsia"/>
+                <w:color w:val="000000"/>
+                <w:kern w:val="0"/>
+                <w:szCs w:val="20"/>
+              </w:rPr>
+              <w:t>lib/Makefile.am</w:t>
+            </w:r>
+            <w:r>
+              <w:rPr>
+                <w:rFonts w:hAnsi="바탕" w:cs="굴림" w:hint="eastAsia"/>
+                <w:color w:val="000000"/>
+                <w:kern w:val="0"/>
+                <w:szCs w:val="20"/>
+              </w:rPr>
+              <w:t xml:space="preserve"> </w:t>
+            </w:r>
+          </w:p>
+          <w:p>
+            <w:pPr>
+              <w:widowControl/>
+              <w:wordWrap/>
+              <w:autoSpaceDE/>
+              <w:autoSpaceDN/>
+              <w:rPr>
+                <w:rFonts w:hAnsi="바탕" w:cs="굴림" w:hint="eastAsia"/>
+                <w:color w:val="000000"/>
+                <w:kern w:val="0"/>
+                <w:szCs w:val="20"/>
+              </w:rPr>
+            </w:pPr>
+            <w:r>
+              <w:rPr>
+                <w:rFonts w:hAnsi="바탕" w:cs="굴림"/>
+                <w:color w:val="000000"/>
+                <w:kern w:val="0"/>
+                <w:szCs w:val="20"/>
+              </w:rPr>
+              <w:t>- stub</w:t>
+            </w:r>
+            <w:r>
+              <w:rPr>
+                <w:rFonts w:hAnsi="바탕" w:cs="굴림" w:hint="eastAsia"/>
+                <w:color w:val="000000"/>
+                <w:kern w:val="0"/>
+                <w:szCs w:val="20"/>
+              </w:rPr>
+              <w:t>_</w:t>
+            </w:r>
+            <w:r>
+              <w:rPr>
+                <w:rFonts w:hAnsi="바탕" w:cs="굴림"/>
+                <w:color w:val="000000"/>
+                <w:kern w:val="0"/>
+                <w:szCs w:val="20"/>
+              </w:rPr>
+              <w:t xml:space="preserve">driver.c </w:t>
+            </w:r>
+            <w:r>
+              <w:rPr>
+                <w:rFonts w:hAnsi="바탕" w:cs="굴림" w:hint="eastAsia"/>
+                <w:color w:val="000000"/>
+                <w:kern w:val="0"/>
+                <w:szCs w:val="20"/>
+              </w:rPr>
+              <w:t>/ stub_server.c</w:t>
+            </w:r>
+          </w:p>
+          <w:p>
+            <w:pPr>
+              <w:widowControl/>
+              <w:wordWrap/>
+              <w:autoSpaceDE/>
+              <w:autoSpaceDN/>
+              <w:rPr>
+                <w:rFonts w:hAnsi="바탕" w:cs="굴림"/>
+                <w:color w:val="000000"/>
+                <w:kern w:val="0"/>
+                <w:szCs w:val="20"/>
+              </w:rPr>
+            </w:pPr>
+            <w:r>
+              <w:rPr>
+                <w:rFonts w:hAnsi="바탕" w:cs="굴림" w:hint="eastAsia"/>
+                <w:color w:val="000000"/>
+                <w:kern w:val="0"/>
+                <w:szCs w:val="20"/>
+              </w:rPr>
+              <w:t>- vhci_driver.c / vhci_attach.c</w:t>
             </w:r>
           </w:p>
         </w:tc>
@@ -2131,7 +2048,6 @@
               </w:rPr>
               <w:t xml:space="preserve"> </w:t>
             </w:r>
-            <w:proofErr w:type="spellStart"/>
             <w:r>
               <w:rPr>
                 <w:rFonts w:hAnsi="바탕" w:cs="굴림" w:hint="eastAsia"/>
@@ -2141,7 +2057,6 @@
               </w:rPr>
               <w:t>cmd</w:t>
             </w:r>
-            <w:proofErr w:type="spellEnd"/>
             <w:r>
               <w:rPr>
                 <w:rFonts w:hAnsi="바탕" w:cs="굴림" w:hint="eastAsia"/>
@@ -2151,15 +2066,24 @@
               </w:rPr>
               <w:t>/Android.mk</w:t>
             </w:r>
-          </w:p>
-          <w:p>
-            <w:pPr>
-              <w:widowControl/>
-              <w:wordWrap/>
-              <w:autoSpaceDE/>
-              <w:autoSpaceDN/>
-              <w:rPr>
-                <w:rFonts w:hAnsi="바탕" w:cs="굴림"/>
+            <w:r>
+              <w:rPr>
+                <w:rFonts w:hAnsi="바탕" w:cs="굴림" w:hint="eastAsia"/>
+                <w:color w:val="000000"/>
+                <w:kern w:val="0"/>
+                <w:szCs w:val="20"/>
+              </w:rPr>
+              <w:t>, lib/Android.mk</w:t>
+            </w:r>
+          </w:p>
+          <w:p>
+            <w:pPr>
+              <w:widowControl/>
+              <w:wordWrap/>
+              <w:autoSpaceDE/>
+              <w:autoSpaceDN/>
+              <w:rPr>
+                <w:rFonts w:hAnsi="바탕" w:cs="굴림" w:hint="eastAsia"/>
                 <w:color w:val="000000"/>
                 <w:kern w:val="0"/>
                 <w:szCs w:val="20"/>
@@ -2176,6 +2100,52 @@
             </w:r>
             <w:bookmarkStart w:id="0" w:name="_GoBack"/>
             <w:bookmarkEnd w:id="0"/>
+          </w:p>
+          <w:p>
+            <w:pPr>
+              <w:widowControl/>
+              <w:wordWrap/>
+              <w:autoSpaceDE/>
+              <w:autoSpaceDN/>
+              <w:rPr>
+                <w:rFonts w:hAnsi="바탕" w:cs="굴림" w:hint="eastAsia"/>
+                <w:color w:val="000000"/>
+                <w:kern w:val="0"/>
+                <w:szCs w:val="20"/>
+              </w:rPr>
+            </w:pPr>
+            <w:r>
+              <w:rPr>
+                <w:rFonts w:hAnsi="바탕" w:cs="굴림" w:hint="eastAsia"/>
+                <w:color w:val="000000"/>
+                <w:kern w:val="0"/>
+                <w:szCs w:val="20"/>
+              </w:rPr>
+              <w:t>- SoftKeyboard.java / TCPconnect.java</w:t>
+            </w:r>
+          </w:p>
+          <w:p>
+            <w:pPr>
+              <w:widowControl/>
+              <w:wordWrap/>
+              <w:autoSpaceDE/>
+              <w:autoSpaceDN/>
+              <w:rPr>
+                <w:rFonts w:hAnsi="바탕" w:cs="굴림"/>
+                <w:color w:val="000000"/>
+                <w:kern w:val="0"/>
+                <w:szCs w:val="20"/>
+              </w:rPr>
+            </w:pPr>
+            <w:r>
+              <w:rPr>
+                <w:rFonts w:hAnsi="바탕" w:cs="굴림" w:hint="eastAsia"/>
+                <w:color w:val="000000"/>
+                <w:kern w:val="0"/>
+                <w:szCs w:val="20"/>
+              </w:rPr>
+              <w:t>- UsbIP_ClientDlg.cpp</w:t>
+            </w:r>
           </w:p>
         </w:tc>
         <w:tc>
@@ -2575,21 +2545,7 @@
       <w:rPr>
         <w:rFonts w:hint="eastAsia"/>
       </w:rPr>
-      <w:t xml:space="preserve">주간보고서                                                                          </w:t>
-    </w:r>
-    <w:proofErr w:type="spellStart"/>
-    <w:r>
-      <w:rPr>
-        <w:rFonts w:hint="eastAsia"/>
-      </w:rPr>
-      <w:t>Hansung</w:t>
-    </w:r>
-    <w:proofErr w:type="spellEnd"/>
-    <w:r>
-      <w:rPr>
-        <w:rFonts w:hint="eastAsia"/>
-      </w:rPr>
-      <w:t xml:space="preserve"> University</w:t>
+      <w:t>주간보고서                                                                          Hansung University</w:t>
     </w:r>
   </w:p>
 </w:hdr>
@@ -3794,7 +3750,7 @@
 </file>
 
 <file path=customXml/itemProps1.xml><?xml version="1.0" encoding="utf-8"?>
-<ds:datastoreItem xmlns:ds="http://schemas.openxmlformats.org/officeDocument/2006/customXml" ds:itemID="{49893C68-8D78-47E4-A1AE-29720AC49565}">
+<ds:datastoreItem xmlns:ds="http://schemas.openxmlformats.org/officeDocument/2006/customXml" ds:itemID="{A074ACE7-8CC2-43CE-92CC-578EB3C839D8}">
   <ds:schemaRefs>
     <ds:schemaRef ds:uri="http://schemas.openxmlformats.org/officeDocument/2006/bibliography"/>
   </ds:schemaRefs>

</xml_diff>